<commit_message>
Updated files for TECAN conversion
A test output file that was generated after inputting the text output from Convert.py 
An updated version (up to 50 tests) for the TECAN <-> ECHO conversion.
</commit_message>
<xml_diff>
--- a/TECAN Conversion to ECHO.docx
+++ b/TECAN Conversion to ECHO.docx
@@ -7,15 +7,7 @@
         <w:jc w:val="center"/>
       </w:pPr>
       <w:r>
-        <w:t>TECAN Conversion to ECHO (</w:t>
-      </w:r>
-      <w:proofErr w:type="spellStart"/>
-      <w:r>
-        <w:t>pseudocode</w:t>
-      </w:r>
-      <w:proofErr w:type="spellEnd"/>
-      <w:r>
-        <w:t xml:space="preserve">) </w:t>
+        <w:t xml:space="preserve">TECAN Conversion to ECHO (pseudocode) </w:t>
       </w:r>
     </w:p>
     <w:p>
@@ -169,16 +161,8 @@
         <w:rPr>
           <w:rFonts w:ascii="Courier New" w:hAnsi="Courier New" w:cs="Courier New"/>
         </w:rPr>
-        <w:t>Command_type;source_name;;Source_type;Tip_number;tip_?;destination_type;destination_type;range(wells_distr);vol(wells_distr);enzyme;num_reuse_</w:t>
-      </w:r>
-      <w:proofErr w:type="gramStart"/>
-      <w:r>
-        <w:rPr>
-          <w:rFonts w:ascii="Courier New" w:hAnsi="Courier New" w:cs="Courier New"/>
-        </w:rPr>
-        <w:t>tips;?;?;</w:t>
-      </w:r>
-      <w:proofErr w:type="gramEnd"/>
+        <w:t>Command_type;source_name;;Source_type;Tip_number;tip_?;destination_type;destination_type;range(wells_distr);vol(wells_distr);enzyme;num_reuse_tips;?;?;</w:t>
+      </w:r>
     </w:p>
     <w:p>
       <w:pPr>
@@ -209,8 +193,6 @@
           <w:rFonts w:ascii="Courier New" w:hAnsi="Courier New" w:cs="Courier New"/>
         </w:rPr>
       </w:pPr>
-      <w:proofErr w:type="spellStart"/>
-      <w:proofErr w:type="gramStart"/>
       <w:r>
         <w:rPr>
           <w:rFonts w:ascii="Courier New" w:hAnsi="Courier New" w:cs="Courier New"/>
@@ -224,7 +206,6 @@
         </w:rPr>
         <w:t>AspirateParameters</w:t>
       </w:r>
-      <w:proofErr w:type="gramEnd"/>
       <w:r>
         <w:rPr>
           <w:rFonts w:ascii="Courier New" w:hAnsi="Courier New" w:cs="Courier New"/>
@@ -242,58 +223,21 @@
         <w:rPr>
           <w:rFonts w:ascii="Courier New" w:hAnsi="Courier New" w:cs="Courier New"/>
         </w:rPr>
-        <w:t>;Volume;LiquidClass</w:t>
-      </w:r>
-      <w:proofErr w:type="spellEnd"/>
-      <w:r>
-        <w:rPr>
-          <w:rFonts w:ascii="Courier New" w:hAnsi="Courier New" w:cs="Courier New"/>
-        </w:rPr>
-        <w:t>;</w:t>
-      </w:r>
-    </w:p>
-    <w:p>
-      <w:pPr>
-        <w:pStyle w:val="PlainText"/>
-        <w:rPr>
-          <w:rFonts w:ascii="Courier New" w:hAnsi="Courier New" w:cs="Courier New"/>
-        </w:rPr>
-      </w:pPr>
-      <w:proofErr w:type="spellStart"/>
-      <w:proofErr w:type="gramStart"/>
-      <w:r>
-        <w:rPr>
-          <w:rFonts w:ascii="Courier New" w:hAnsi="Courier New" w:cs="Courier New"/>
-        </w:rPr>
-        <w:t>NumOfDitiReuses;NumOfMultipleDispensers</w:t>
-      </w:r>
-      <w:proofErr w:type="gramEnd"/>
-      <w:r>
-        <w:rPr>
-          <w:rFonts w:ascii="Courier New" w:hAnsi="Courier New" w:cs="Courier New"/>
-        </w:rPr>
-        <w:t>;Direction</w:t>
-      </w:r>
-      <w:proofErr w:type="spellEnd"/>
-      <w:r>
-        <w:rPr>
-          <w:rFonts w:ascii="Courier New" w:hAnsi="Courier New" w:cs="Courier New"/>
-        </w:rPr>
-        <w:t>[;</w:t>
-      </w:r>
-      <w:proofErr w:type="spellStart"/>
-      <w:r>
-        <w:rPr>
-          <w:rFonts w:ascii="Courier New" w:hAnsi="Courier New" w:cs="Courier New"/>
-        </w:rPr>
-        <w:t>ExcludeDestWell</w:t>
-      </w:r>
-      <w:proofErr w:type="spellEnd"/>
-      <w:r>
-        <w:rPr>
-          <w:rFonts w:ascii="Courier New" w:hAnsi="Courier New" w:cs="Courier New"/>
-        </w:rPr>
-        <w:t>]*</w:t>
+        <w:t>;Volume;LiquidClass;</w:t>
+      </w:r>
+    </w:p>
+    <w:p>
+      <w:pPr>
+        <w:pStyle w:val="PlainText"/>
+        <w:rPr>
+          <w:rFonts w:ascii="Courier New" w:hAnsi="Courier New" w:cs="Courier New"/>
+        </w:rPr>
+      </w:pPr>
+      <w:r>
+        <w:rPr>
+          <w:rFonts w:ascii="Courier New" w:hAnsi="Courier New" w:cs="Courier New"/>
+        </w:rPr>
+        <w:t>NumOfDitiReuses;NumOfMultipleDispensers;Direction[;ExcludeDestWell]*</w:t>
       </w:r>
     </w:p>
     <w:p>
@@ -312,88 +256,70 @@
           <w:b/>
         </w:rPr>
       </w:pPr>
-      <w:proofErr w:type="spellStart"/>
       <w:r>
         <w:rPr>
           <w:rFonts w:ascii="Courier New" w:hAnsi="Courier New" w:cs="Courier New"/>
           <w:b/>
         </w:rPr>
-        <w:t>AspirateParameters</w:t>
-      </w:r>
-      <w:proofErr w:type="spellEnd"/>
-      <w:r>
+        <w:t xml:space="preserve">AspirateParameters </w:t>
+      </w:r>
+    </w:p>
+    <w:p>
+      <w:pPr>
+        <w:pStyle w:val="PlainText"/>
+        <w:rPr>
+          <w:rFonts w:ascii="Courier New" w:hAnsi="Courier New" w:cs="Courier New"/>
+        </w:rPr>
+      </w:pPr>
+      <w:r>
+        <w:rPr>
+          <w:rFonts w:ascii="Courier New" w:hAnsi="Courier New" w:cs="Courier New"/>
+        </w:rPr>
+        <w:t>= SourceRackLabel;</w:t>
+      </w:r>
+      <w:r>
+        <w:rPr>
+          <w:rFonts w:ascii="Courier New" w:hAnsi="Courier New" w:cs="Courier New"/>
+        </w:rPr>
+        <w:t>SourceRackId;SourceRackType;</w:t>
+      </w:r>
+    </w:p>
+    <w:p>
+      <w:pPr>
+        <w:pStyle w:val="PlainText"/>
+        <w:rPr>
+          <w:rFonts w:ascii="Courier New" w:hAnsi="Courier New" w:cs="Courier New"/>
+        </w:rPr>
+      </w:pPr>
+      <w:r>
+        <w:rPr>
+          <w:rFonts w:ascii="Courier New" w:hAnsi="Courier New" w:cs="Courier New"/>
+        </w:rPr>
+        <w:t>SourcePositionStart;SourcePositionEnd;</w:t>
+      </w:r>
+    </w:p>
+    <w:p>
+      <w:pPr>
+        <w:pStyle w:val="PlainText"/>
+        <w:rPr>
+          <w:rFonts w:ascii="Courier New" w:hAnsi="Courier New" w:cs="Courier New"/>
+        </w:rPr>
+      </w:pPr>
+    </w:p>
+    <w:p>
+      <w:pPr>
+        <w:pStyle w:val="PlainText"/>
         <w:rPr>
           <w:rFonts w:ascii="Courier New" w:hAnsi="Courier New" w:cs="Courier New"/>
           <w:b/>
         </w:rPr>
-        <w:t xml:space="preserve"> </w:t>
-      </w:r>
-    </w:p>
-    <w:p>
-      <w:pPr>
-        <w:pStyle w:val="PlainText"/>
-        <w:rPr>
-          <w:rFonts w:ascii="Courier New" w:hAnsi="Courier New" w:cs="Courier New"/>
-        </w:rPr>
-      </w:pPr>
-      <w:r>
-        <w:rPr>
-          <w:rFonts w:ascii="Courier New" w:hAnsi="Courier New" w:cs="Courier New"/>
-        </w:rPr>
-        <w:t>= SourceRackLabel;</w:t>
-      </w:r>
-      <w:r>
-        <w:rPr>
-          <w:rFonts w:ascii="Courier New" w:hAnsi="Courier New" w:cs="Courier New"/>
-        </w:rPr>
-        <w:t>SourceRackId;SourceRackType;</w:t>
-      </w:r>
-    </w:p>
-    <w:p>
-      <w:pPr>
-        <w:pStyle w:val="PlainText"/>
-        <w:rPr>
-          <w:rFonts w:ascii="Courier New" w:hAnsi="Courier New" w:cs="Courier New"/>
-        </w:rPr>
-      </w:pPr>
-      <w:r>
-        <w:rPr>
-          <w:rFonts w:ascii="Courier New" w:hAnsi="Courier New" w:cs="Courier New"/>
-        </w:rPr>
-        <w:t>SourcePositionStart;SourcePositionEnd;</w:t>
-      </w:r>
-    </w:p>
-    <w:p>
-      <w:pPr>
-        <w:pStyle w:val="PlainText"/>
-        <w:rPr>
-          <w:rFonts w:ascii="Courier New" w:hAnsi="Courier New" w:cs="Courier New"/>
-        </w:rPr>
-      </w:pPr>
-    </w:p>
-    <w:p>
-      <w:pPr>
-        <w:pStyle w:val="PlainText"/>
+      </w:pPr>
+      <w:r>
         <w:rPr>
           <w:rFonts w:ascii="Courier New" w:hAnsi="Courier New" w:cs="Courier New"/>
           <w:b/>
         </w:rPr>
-      </w:pPr>
-      <w:proofErr w:type="spellStart"/>
-      <w:r>
-        <w:rPr>
-          <w:rFonts w:ascii="Courier New" w:hAnsi="Courier New" w:cs="Courier New"/>
-          <w:b/>
-        </w:rPr>
-        <w:t>DispenseParameters</w:t>
-      </w:r>
-      <w:proofErr w:type="spellEnd"/>
-      <w:r>
-        <w:rPr>
-          <w:rFonts w:ascii="Courier New" w:hAnsi="Courier New" w:cs="Courier New"/>
-          <w:b/>
-        </w:rPr>
-        <w:t xml:space="preserve"> </w:t>
+        <w:t xml:space="preserve">DispenseParameters </w:t>
       </w:r>
     </w:p>
     <w:p>
@@ -554,21 +480,7 @@
         <w:rPr>
           <w:rFonts w:ascii="Courier New" w:hAnsi="Courier New" w:cs="Courier New"/>
         </w:rPr>
-        <w:t xml:space="preserve">Main parameters for </w:t>
-      </w:r>
-      <w:proofErr w:type="spellStart"/>
-      <w:r>
-        <w:rPr>
-          <w:rFonts w:ascii="Courier New" w:hAnsi="Courier New" w:cs="Courier New"/>
-        </w:rPr>
-        <w:t>Reageant</w:t>
-      </w:r>
-      <w:proofErr w:type="spellEnd"/>
-      <w:r>
-        <w:rPr>
-          <w:rFonts w:ascii="Courier New" w:hAnsi="Courier New" w:cs="Courier New"/>
-        </w:rPr>
-        <w:t xml:space="preserve"> Distribution records </w:t>
+        <w:t xml:space="preserve">Main parameters for Reageant Distribution records </w:t>
       </w:r>
     </w:p>
     <w:p>
@@ -831,61 +743,11 @@
           <w:rFonts w:ascii="Courier New" w:hAnsi="Courier New" w:cs="Courier New"/>
         </w:rPr>
       </w:pPr>
-      <w:proofErr w:type="spellStart"/>
-      <w:r>
-        <w:rPr>
-          <w:rFonts w:ascii="Courier New" w:hAnsi="Courier New" w:cs="Courier New"/>
-        </w:rPr>
-        <w:t>Command_</w:t>
-      </w:r>
-      <w:proofErr w:type="gramStart"/>
-      <w:r>
-        <w:rPr>
-          <w:rFonts w:ascii="Courier New" w:hAnsi="Courier New" w:cs="Courier New"/>
-        </w:rPr>
-        <w:t>type;source</w:t>
-      </w:r>
-      <w:proofErr w:type="gramEnd"/>
-      <w:r>
-        <w:rPr>
-          <w:rFonts w:ascii="Courier New" w:hAnsi="Courier New" w:cs="Courier New"/>
-        </w:rPr>
-        <w:t>_name</w:t>
-      </w:r>
-      <w:proofErr w:type="spellEnd"/>
-      <w:r>
-        <w:rPr>
-          <w:rFonts w:ascii="Courier New" w:hAnsi="Courier New" w:cs="Courier New"/>
-        </w:rPr>
-        <w:t>;;</w:t>
-      </w:r>
-      <w:proofErr w:type="spellStart"/>
-      <w:r>
-        <w:rPr>
-          <w:rFonts w:ascii="Courier New" w:hAnsi="Courier New" w:cs="Courier New"/>
-        </w:rPr>
-        <w:t>source_type</w:t>
-      </w:r>
-      <w:proofErr w:type="spellEnd"/>
-      <w:r>
-        <w:rPr>
-          <w:rFonts w:ascii="Courier New" w:hAnsi="Courier New" w:cs="Courier New"/>
-        </w:rPr>
-        <w:t>;;</w:t>
-      </w:r>
-      <w:proofErr w:type="spellStart"/>
-      <w:r>
-        <w:rPr>
-          <w:rFonts w:ascii="Courier New" w:hAnsi="Courier New" w:cs="Courier New"/>
-        </w:rPr>
-        <w:t>source_location</w:t>
-      </w:r>
-      <w:proofErr w:type="spellEnd"/>
-      <w:r>
-        <w:rPr>
-          <w:rFonts w:ascii="Courier New" w:hAnsi="Courier New" w:cs="Courier New"/>
-        </w:rPr>
-        <w:t xml:space="preserve">;;volume </w:t>
+      <w:r>
+        <w:rPr>
+          <w:rFonts w:ascii="Courier New" w:hAnsi="Courier New" w:cs="Courier New"/>
+        </w:rPr>
+        <w:t xml:space="preserve">Command_type;source_name;;source_type;;source_location;;volume </w:t>
       </w:r>
     </w:p>
     <w:p>
@@ -925,8 +787,6 @@
           <w:rFonts w:ascii="Courier New" w:hAnsi="Courier New" w:cs="Courier New"/>
         </w:rPr>
       </w:pPr>
-      <w:proofErr w:type="spellStart"/>
-      <w:proofErr w:type="gramStart"/>
       <w:r>
         <w:rPr>
           <w:rFonts w:ascii="Courier New" w:hAnsi="Courier New" w:cs="Courier New"/>
@@ -937,27 +797,13 @@
         <w:rPr>
           <w:rFonts w:ascii="Courier New" w:hAnsi="Courier New" w:cs="Courier New"/>
         </w:rPr>
-        <w:t>RackLabel</w:t>
-      </w:r>
-      <w:proofErr w:type="gramEnd"/>
-      <w:r>
-        <w:rPr>
-          <w:rFonts w:ascii="Courier New" w:hAnsi="Courier New" w:cs="Courier New"/>
-        </w:rPr>
-        <w:t>;RackID;RackType;Position;TubeID</w:t>
-      </w:r>
-      <w:r>
-        <w:rPr>
-          <w:rFonts w:ascii="Courier New" w:hAnsi="Courier New" w:cs="Courier New"/>
-        </w:rPr>
-        <w:t>;Volume</w:t>
-      </w:r>
-      <w:proofErr w:type="spellEnd"/>
-      <w:r>
-        <w:rPr>
-          <w:rFonts w:ascii="Courier New" w:hAnsi="Courier New" w:cs="Courier New"/>
-        </w:rPr>
-        <w:t xml:space="preserve"> </w:t>
+        <w:t>RackLabel;RackID;RackType;Position;TubeID</w:t>
+      </w:r>
+      <w:r>
+        <w:rPr>
+          <w:rFonts w:ascii="Courier New" w:hAnsi="Courier New" w:cs="Courier New"/>
+        </w:rPr>
+        <w:t xml:space="preserve">;Volume </w:t>
       </w:r>
     </w:p>
     <w:p>
@@ -1010,95 +856,31 @@
           <w:rFonts w:ascii="Courier New" w:hAnsi="Courier New" w:cs="Courier New"/>
         </w:rPr>
       </w:pPr>
-      <w:proofErr w:type="spellStart"/>
-      <w:r>
-        <w:rPr>
-          <w:rFonts w:ascii="Courier New" w:hAnsi="Courier New" w:cs="Courier New"/>
-        </w:rPr>
-        <w:t>Command_</w:t>
-      </w:r>
-      <w:proofErr w:type="gramStart"/>
-      <w:r>
-        <w:rPr>
-          <w:rFonts w:ascii="Courier New" w:hAnsi="Courier New" w:cs="Courier New"/>
-        </w:rPr>
-        <w:t>type;source</w:t>
-      </w:r>
-      <w:proofErr w:type="gramEnd"/>
-      <w:r>
-        <w:rPr>
-          <w:rFonts w:ascii="Courier New" w:hAnsi="Courier New" w:cs="Courier New"/>
-        </w:rPr>
-        <w:t>_name</w:t>
-      </w:r>
-      <w:proofErr w:type="spellEnd"/>
-      <w:r>
-        <w:rPr>
-          <w:rFonts w:ascii="Courier New" w:hAnsi="Courier New" w:cs="Courier New"/>
-        </w:rPr>
-        <w:t>;;</w:t>
-      </w:r>
-      <w:proofErr w:type="spellStart"/>
-      <w:r>
-        <w:rPr>
-          <w:rFonts w:ascii="Courier New" w:hAnsi="Courier New" w:cs="Courier New"/>
-        </w:rPr>
-        <w:t>source_type</w:t>
-      </w:r>
-      <w:proofErr w:type="spellEnd"/>
-      <w:r>
-        <w:rPr>
-          <w:rFonts w:ascii="Courier New" w:hAnsi="Courier New" w:cs="Courier New"/>
-        </w:rPr>
-        <w:t>;;</w:t>
-      </w:r>
-      <w:proofErr w:type="spellStart"/>
-      <w:r>
-        <w:rPr>
-          <w:rFonts w:ascii="Courier New" w:hAnsi="Courier New" w:cs="Courier New"/>
-        </w:rPr>
-        <w:t>source_location</w:t>
-      </w:r>
-      <w:proofErr w:type="spellEnd"/>
-      <w:r>
-        <w:rPr>
-          <w:rFonts w:ascii="Courier New" w:hAnsi="Courier New" w:cs="Courier New"/>
-        </w:rPr>
-        <w:t xml:space="preserve">;;volume </w:t>
-      </w:r>
-    </w:p>
-    <w:p>
-      <w:pPr>
-        <w:rPr>
-          <w:rFonts w:ascii="Courier New" w:hAnsi="Courier New" w:cs="Courier New"/>
-        </w:rPr>
-      </w:pPr>
-    </w:p>
-    <w:p>
-      <w:pPr>
-        <w:rPr>
-          <w:rFonts w:ascii="Courier New" w:hAnsi="Courier New" w:cs="Courier New"/>
-        </w:rPr>
-      </w:pPr>
-      <w:r>
-        <w:rPr>
-          <w:rFonts w:ascii="Courier New" w:hAnsi="Courier New" w:cs="Courier New"/>
-        </w:rPr>
-        <w:t xml:space="preserve">Attempted translation to English (for </w:t>
-      </w:r>
-      <w:proofErr w:type="spellStart"/>
-      <w:r>
-        <w:rPr>
-          <w:rFonts w:ascii="Courier New" w:hAnsi="Courier New" w:cs="Courier New"/>
-        </w:rPr>
-        <w:t>psuedocode</w:t>
-      </w:r>
-      <w:proofErr w:type="spellEnd"/>
-      <w:r>
-        <w:rPr>
-          <w:rFonts w:ascii="Courier New" w:hAnsi="Courier New" w:cs="Courier New"/>
-        </w:rPr>
-        <w:t xml:space="preserve">): </w:t>
+      <w:r>
+        <w:rPr>
+          <w:rFonts w:ascii="Courier New" w:hAnsi="Courier New" w:cs="Courier New"/>
+        </w:rPr>
+        <w:t xml:space="preserve">Command_type;source_name;;source_type;;source_location;;volume </w:t>
+      </w:r>
+    </w:p>
+    <w:p>
+      <w:pPr>
+        <w:rPr>
+          <w:rFonts w:ascii="Courier New" w:hAnsi="Courier New" w:cs="Courier New"/>
+        </w:rPr>
+      </w:pPr>
+    </w:p>
+    <w:p>
+      <w:pPr>
+        <w:rPr>
+          <w:rFonts w:ascii="Courier New" w:hAnsi="Courier New" w:cs="Courier New"/>
+        </w:rPr>
+      </w:pPr>
+      <w:r>
+        <w:rPr>
+          <w:rFonts w:ascii="Courier New" w:hAnsi="Courier New" w:cs="Courier New"/>
+        </w:rPr>
+        <w:t xml:space="preserve">Attempted translation to English (for psuedocode): </w:t>
       </w:r>
     </w:p>
     <w:p>
@@ -1161,35 +943,7 @@
         <w:rPr>
           <w:rFonts w:ascii="Courier New" w:hAnsi="Courier New" w:cs="Courier New"/>
         </w:rPr>
-        <w:t xml:space="preserve"> the reagent plate1 from the source 96 well </w:t>
-      </w:r>
-      <w:proofErr w:type="spellStart"/>
-      <w:r>
-        <w:rPr>
-          <w:rFonts w:ascii="Courier New" w:hAnsi="Courier New" w:cs="Courier New"/>
-        </w:rPr>
-        <w:t>microplate</w:t>
-      </w:r>
-      <w:proofErr w:type="spellEnd"/>
-      <w:r>
-        <w:rPr>
-          <w:rFonts w:ascii="Courier New" w:hAnsi="Courier New" w:cs="Courier New"/>
-        </w:rPr>
-        <w:t xml:space="preserve">, from tip 1 with quantity 1, onto the wells 1 to 33 on the destination 96 well </w:t>
-      </w:r>
-      <w:proofErr w:type="spellStart"/>
-      <w:r>
-        <w:rPr>
-          <w:rFonts w:ascii="Courier New" w:hAnsi="Courier New" w:cs="Courier New"/>
-        </w:rPr>
-        <w:t>microplate</w:t>
-      </w:r>
-      <w:proofErr w:type="spellEnd"/>
-      <w:r>
-        <w:rPr>
-          <w:rFonts w:ascii="Courier New" w:hAnsi="Courier New" w:cs="Courier New"/>
-        </w:rPr>
-        <w:t>, with ENZYM</w:t>
+        <w:t xml:space="preserve"> the reagent plate1 from the source 96 well microplate, from tip 1 with quantity 1, onto the wells 1 to 33 on the destination 96 well microplate, with ENZYM</w:t>
       </w:r>
       <w:r>
         <w:rPr>
@@ -1227,35 +981,7 @@
         <w:rPr>
           <w:rFonts w:ascii="Courier New" w:hAnsi="Courier New" w:cs="Courier New"/>
         </w:rPr>
-        <w:t xml:space="preserve">ell </w:t>
-      </w:r>
-      <w:proofErr w:type="spellStart"/>
-      <w:r>
-        <w:rPr>
-          <w:rFonts w:ascii="Courier New" w:hAnsi="Courier New" w:cs="Courier New"/>
-        </w:rPr>
-        <w:t>microplate</w:t>
-      </w:r>
-      <w:proofErr w:type="spellEnd"/>
-      <w:r>
-        <w:rPr>
-          <w:rFonts w:ascii="Courier New" w:hAnsi="Courier New" w:cs="Courier New"/>
-        </w:rPr>
-        <w:t xml:space="preserve">, from tip 2 with quantity 2, onto the wells 34 to 66 on the destination 96 well </w:t>
-      </w:r>
-      <w:proofErr w:type="spellStart"/>
-      <w:r>
-        <w:rPr>
-          <w:rFonts w:ascii="Courier New" w:hAnsi="Courier New" w:cs="Courier New"/>
-        </w:rPr>
-        <w:t>microplate</w:t>
-      </w:r>
-      <w:proofErr w:type="spellEnd"/>
-      <w:r>
-        <w:rPr>
-          <w:rFonts w:ascii="Courier New" w:hAnsi="Courier New" w:cs="Courier New"/>
-        </w:rPr>
-        <w:t>, with ENZYME 1000 at the volume of 6.0 liters</w:t>
+        <w:t>ell microplate, from tip 2 with quantity 2, onto the wells 34 to 66 on the destination 96 well microplate, with ENZYME 1000 at the volume of 6.0 liters</w:t>
       </w:r>
       <w:r>
         <w:rPr>
@@ -1293,47 +1019,7 @@
         <w:rPr>
           <w:rFonts w:ascii="Courier New" w:hAnsi="Courier New" w:cs="Courier New"/>
         </w:rPr>
-        <w:t>Dispense the reagent plate1 from the source 96 w</w:t>
-      </w:r>
-      <w:r>
-        <w:rPr>
-          <w:rFonts w:ascii="Courier New" w:hAnsi="Courier New" w:cs="Courier New"/>
-        </w:rPr>
-        <w:t xml:space="preserve">ell </w:t>
-      </w:r>
-      <w:proofErr w:type="spellStart"/>
-      <w:r>
-        <w:rPr>
-          <w:rFonts w:ascii="Courier New" w:hAnsi="Courier New" w:cs="Courier New"/>
-        </w:rPr>
-        <w:t>microplate</w:t>
-      </w:r>
-      <w:proofErr w:type="spellEnd"/>
-      <w:r>
-        <w:rPr>
-          <w:rFonts w:ascii="Courier New" w:hAnsi="Courier New" w:cs="Courier New"/>
-        </w:rPr>
-        <w:t>, from tip 3 with quantity 3, onto the wells 67 to 96</w:t>
-      </w:r>
-      <w:r>
-        <w:rPr>
-          <w:rFonts w:ascii="Courier New" w:hAnsi="Courier New" w:cs="Courier New"/>
-        </w:rPr>
-        <w:t xml:space="preserve"> on the destination 96 well </w:t>
-      </w:r>
-      <w:proofErr w:type="spellStart"/>
-      <w:r>
-        <w:rPr>
-          <w:rFonts w:ascii="Courier New" w:hAnsi="Courier New" w:cs="Courier New"/>
-        </w:rPr>
-        <w:t>microplate</w:t>
-      </w:r>
-      <w:proofErr w:type="spellEnd"/>
-      <w:r>
-        <w:rPr>
-          <w:rFonts w:ascii="Courier New" w:hAnsi="Courier New" w:cs="Courier New"/>
-        </w:rPr>
-        <w:t>, with ENZYME 1000 at the volume of 6.0 liters</w:t>
+        <w:t>Dispense the reagent plate1 from the source 96 well microplate, from tip 3 with quantity 3, onto the wells 67 to 96 on the destination 96 well microplate, with ENZYME 1000 at the volume of 6.0 liters</w:t>
       </w:r>
       <w:r>
         <w:rPr>
@@ -1378,21 +1064,7 @@
         <w:rPr>
           <w:rFonts w:ascii="Courier New" w:hAnsi="Courier New" w:cs="Courier New"/>
         </w:rPr>
-        <w:t xml:space="preserve">Aspirate on source setup plate1 onto destination 96 well </w:t>
-      </w:r>
-      <w:proofErr w:type="spellStart"/>
-      <w:r>
-        <w:rPr>
-          <w:rFonts w:ascii="Courier New" w:hAnsi="Courier New" w:cs="Courier New"/>
-        </w:rPr>
-        <w:t>microplate</w:t>
-      </w:r>
-      <w:proofErr w:type="spellEnd"/>
-      <w:r>
-        <w:rPr>
-          <w:rFonts w:ascii="Courier New" w:hAnsi="Courier New" w:cs="Courier New"/>
-        </w:rPr>
-        <w:t xml:space="preserve"> 20 with volume of 2.0 liters</w:t>
+        <w:t>Aspirate on source setup plate1 onto destination 96 well microplate 20 with volume of 2.0 liters</w:t>
       </w:r>
       <w:r>
         <w:rPr>
@@ -1442,21 +1114,7 @@
         <w:rPr>
           <w:rFonts w:ascii="Courier New" w:hAnsi="Courier New" w:cs="Courier New"/>
         </w:rPr>
-        <w:t xml:space="preserve">source plate1 in 96 well </w:t>
-      </w:r>
-      <w:proofErr w:type="spellStart"/>
-      <w:r>
-        <w:rPr>
-          <w:rFonts w:ascii="Courier New" w:hAnsi="Courier New" w:cs="Courier New"/>
-        </w:rPr>
-        <w:t>microplate</w:t>
-      </w:r>
-      <w:proofErr w:type="spellEnd"/>
-      <w:r>
-        <w:rPr>
-          <w:rFonts w:ascii="Courier New" w:hAnsi="Courier New" w:cs="Courier New"/>
-        </w:rPr>
-        <w:t xml:space="preserve"> 1 with a volume of 2</w:t>
+        <w:t>source plate1 in 96 well microplate 1 with a volume of 2</w:t>
       </w:r>
       <w:r>
         <w:rPr>
@@ -1533,19 +1191,11 @@
         </w:rPr>
         <w:t xml:space="preserve">well </w:t>
       </w:r>
-      <w:proofErr w:type="spellStart"/>
-      <w:r>
-        <w:rPr>
-          <w:rFonts w:ascii="Courier New" w:hAnsi="Courier New" w:cs="Courier New"/>
-        </w:rPr>
-        <w:t>microplate</w:t>
-      </w:r>
-      <w:proofErr w:type="spellEnd"/>
-      <w:r>
-        <w:rPr>
-          <w:rFonts w:ascii="Courier New" w:hAnsi="Courier New" w:cs="Courier New"/>
-        </w:rPr>
-        <w:t xml:space="preserve"> 1 with volume of 2.0 liters; </w:t>
+      <w:r>
+        <w:rPr>
+          <w:rFonts w:ascii="Courier New" w:hAnsi="Courier New" w:cs="Courier New"/>
+        </w:rPr>
+        <w:t xml:space="preserve">microplate 1 with volume of 2.0 liters; </w:t>
       </w:r>
     </w:p>
     <w:p>
@@ -1563,21 +1213,7 @@
         <w:rPr>
           <w:rFonts w:ascii="Courier New" w:hAnsi="Courier New" w:cs="Courier New"/>
         </w:rPr>
-        <w:t xml:space="preserve">Dispense on source plate1 in 96 well </w:t>
-      </w:r>
-      <w:proofErr w:type="spellStart"/>
-      <w:r>
-        <w:rPr>
-          <w:rFonts w:ascii="Courier New" w:hAnsi="Courier New" w:cs="Courier New"/>
-        </w:rPr>
-        <w:t>microplate</w:t>
-      </w:r>
-      <w:proofErr w:type="spellEnd"/>
-      <w:r>
-        <w:rPr>
-          <w:rFonts w:ascii="Courier New" w:hAnsi="Courier New" w:cs="Courier New"/>
-        </w:rPr>
-        <w:t xml:space="preserve"> 1 with a volume of 2.0 liters;</w:t>
+        <w:t>Dispense on source plate1 in 96 well microplate 1 with a volume of 2.0 liters;</w:t>
       </w:r>
     </w:p>
     <w:p>
@@ -1645,14 +1281,12 @@
         </w:rPr>
         <w:t xml:space="preserve">well </w:t>
       </w:r>
-      <w:proofErr w:type="spellStart"/>
       <w:r>
         <w:rPr>
           <w:rFonts w:ascii="Courier New" w:hAnsi="Courier New" w:cs="Courier New"/>
         </w:rPr>
         <w:t>microplate</w:t>
       </w:r>
-      <w:proofErr w:type="spellEnd"/>
       <w:r>
         <w:rPr>
           <w:rFonts w:ascii="Courier New" w:hAnsi="Courier New" w:cs="Courier New"/>
@@ -1691,21 +1325,7 @@
         <w:rPr>
           <w:rFonts w:ascii="Courier New" w:hAnsi="Courier New" w:cs="Courier New"/>
         </w:rPr>
-        <w:t xml:space="preserve"> plate1 onto destination 96 well </w:t>
-      </w:r>
-      <w:proofErr w:type="spellStart"/>
-      <w:r>
-        <w:rPr>
-          <w:rFonts w:ascii="Courier New" w:hAnsi="Courier New" w:cs="Courier New"/>
-        </w:rPr>
-        <w:t>microplate</w:t>
-      </w:r>
-      <w:proofErr w:type="spellEnd"/>
-      <w:r>
-        <w:rPr>
-          <w:rFonts w:ascii="Courier New" w:hAnsi="Courier New" w:cs="Courier New"/>
-        </w:rPr>
-        <w:t xml:space="preserve"> 1 with volume of 2.0 liters; </w:t>
+        <w:t xml:space="preserve"> plate1 onto destination 96 well microplate 1 with volume of 2.0 liters; </w:t>
       </w:r>
     </w:p>
     <w:p>
@@ -1767,21 +1387,7 @@
         <w:rPr>
           <w:rFonts w:ascii="Courier New" w:hAnsi="Courier New" w:cs="Courier New"/>
         </w:rPr>
-        <w:t xml:space="preserve"> well </w:t>
-      </w:r>
-      <w:proofErr w:type="spellStart"/>
-      <w:r>
-        <w:rPr>
-          <w:rFonts w:ascii="Courier New" w:hAnsi="Courier New" w:cs="Courier New"/>
-        </w:rPr>
-        <w:t>microplate</w:t>
-      </w:r>
-      <w:proofErr w:type="spellEnd"/>
-      <w:r>
-        <w:rPr>
-          <w:rFonts w:ascii="Courier New" w:hAnsi="Courier New" w:cs="Courier New"/>
-        </w:rPr>
-        <w:t xml:space="preserve"> 12 with volume of 2.0 liters; </w:t>
+        <w:t xml:space="preserve"> well microplate 12 with volume of 2.0 liters; </w:t>
       </w:r>
     </w:p>
     <w:p>
@@ -1870,21 +1476,7 @@
         <w:rPr>
           <w:rFonts w:ascii="Courier New" w:hAnsi="Courier New" w:cs="Courier New"/>
         </w:rPr>
-        <w:t xml:space="preserve"> well </w:t>
-      </w:r>
-      <w:proofErr w:type="spellStart"/>
-      <w:r>
-        <w:rPr>
-          <w:rFonts w:ascii="Courier New" w:hAnsi="Courier New" w:cs="Courier New"/>
-        </w:rPr>
-        <w:t>microplate</w:t>
-      </w:r>
-      <w:proofErr w:type="spellEnd"/>
-      <w:r>
-        <w:rPr>
-          <w:rFonts w:ascii="Courier New" w:hAnsi="Courier New" w:cs="Courier New"/>
-        </w:rPr>
-        <w:t xml:space="preserve"> 16</w:t>
+        <w:t xml:space="preserve"> well microplate 16</w:t>
       </w:r>
       <w:r>
         <w:rPr>
@@ -1930,21 +1522,7 @@
         <w:rPr>
           <w:rFonts w:ascii="Courier New" w:hAnsi="Courier New" w:cs="Courier New"/>
         </w:rPr>
-        <w:t xml:space="preserve"> well </w:t>
-      </w:r>
-      <w:proofErr w:type="spellStart"/>
-      <w:r>
-        <w:rPr>
-          <w:rFonts w:ascii="Courier New" w:hAnsi="Courier New" w:cs="Courier New"/>
-        </w:rPr>
-        <w:t>microplate</w:t>
-      </w:r>
-      <w:proofErr w:type="spellEnd"/>
-      <w:r>
-        <w:rPr>
-          <w:rFonts w:ascii="Courier New" w:hAnsi="Courier New" w:cs="Courier New"/>
-        </w:rPr>
-        <w:t xml:space="preserve"> 1 with volume of 2.0 liters; </w:t>
+        <w:t xml:space="preserve"> well microplate 1 with volume of 2.0 liters; </w:t>
       </w:r>
     </w:p>
     <w:p>
@@ -2022,44 +1600,716 @@
         <w:rPr>
           <w:rFonts w:ascii="Courier New" w:hAnsi="Courier New" w:cs="Courier New"/>
         </w:rPr>
+        <w:t xml:space="preserve">Dispense on output plate1 onto destination 96 well microplate 1 with volume of 4.0 liters; </w:t>
+      </w:r>
+    </w:p>
+    <w:p>
+      <w:pPr>
+        <w:ind w:left="280"/>
+        <w:rPr>
+          <w:rFonts w:ascii="Courier New" w:hAnsi="Courier New" w:cs="Courier New"/>
+        </w:rPr>
+      </w:pPr>
+    </w:p>
+    <w:p>
+      <w:pPr>
+        <w:ind w:left="280"/>
+        <w:rPr>
+          <w:rFonts w:ascii="Courier New" w:hAnsi="Courier New" w:cs="Courier New"/>
+        </w:rPr>
+      </w:pPr>
+      <w:r>
+        <w:rPr>
+          <w:rFonts w:ascii="Courier New" w:hAnsi="Courier New" w:cs="Courier New"/>
+        </w:rPr>
+        <w:t xml:space="preserve">21) TECAN robot wash step; </w:t>
+      </w:r>
+    </w:p>
+    <w:p>
+      <w:pPr>
+        <w:ind w:left="280"/>
+        <w:rPr>
+          <w:rFonts w:ascii="Courier New" w:hAnsi="Courier New" w:cs="Courier New"/>
+        </w:rPr>
+      </w:pPr>
+    </w:p>
+    <w:p>
+      <w:pPr>
+        <w:ind w:left="280"/>
+        <w:rPr>
+          <w:rFonts w:ascii="Courier New" w:hAnsi="Courier New" w:cs="Courier New"/>
+        </w:rPr>
+      </w:pPr>
+      <w:r>
+        <w:rPr>
+          <w:rFonts w:ascii="Courier New" w:hAnsi="Courier New" w:cs="Courier New"/>
+        </w:rPr>
+        <w:t>____________ (extension) ___________________________________</w:t>
+      </w:r>
+    </w:p>
+    <w:p>
+      <w:pPr>
+        <w:ind w:left="280"/>
+        <w:rPr>
+          <w:rFonts w:ascii="Courier New" w:hAnsi="Courier New" w:cs="Courier New"/>
+        </w:rPr>
+      </w:pPr>
+    </w:p>
+    <w:p>
+      <w:pPr>
+        <w:ind w:left="280"/>
+        <w:rPr>
+          <w:rFonts w:ascii="Courier New" w:hAnsi="Courier New" w:cs="Courier New"/>
+        </w:rPr>
+      </w:pPr>
+      <w:r>
+        <w:rPr>
+          <w:rFonts w:ascii="Courier New" w:hAnsi="Courier New" w:cs="Courier New"/>
+        </w:rPr>
+        <w:t>22) Aspirate on source setup plate1 onto destination 96 well</w:t>
+      </w:r>
+    </w:p>
+    <w:p>
+      <w:pPr>
+        <w:ind w:left="280"/>
+        <w:rPr>
+          <w:rFonts w:ascii="Courier New" w:hAnsi="Courier New" w:cs="Courier New"/>
+        </w:rPr>
+      </w:pPr>
+      <w:r>
+        <w:rPr>
+          <w:rFonts w:ascii="Courier New" w:hAnsi="Courier New" w:cs="Courier New"/>
+        </w:rPr>
+        <w:t xml:space="preserve">microplate 20 with volume of 2.0 liters; </w:t>
+      </w:r>
+    </w:p>
+    <w:p>
+      <w:pPr>
+        <w:ind w:left="280"/>
+        <w:rPr>
+          <w:rFonts w:ascii="Courier New" w:hAnsi="Courier New" w:cs="Courier New"/>
+        </w:rPr>
+      </w:pPr>
+    </w:p>
+    <w:p>
+      <w:pPr>
+        <w:ind w:left="280"/>
+        <w:rPr>
+          <w:rFonts w:ascii="Courier New" w:hAnsi="Courier New" w:cs="Courier New"/>
+        </w:rPr>
+      </w:pPr>
+      <w:r>
+        <w:rPr>
+          <w:rFonts w:ascii="Courier New" w:hAnsi="Courier New" w:cs="Courier New"/>
+        </w:rPr>
+        <w:t xml:space="preserve">23) Dispense on output plate1 onto destination 96 well microplate 3 with volume of 2.0 liters; </w:t>
+      </w:r>
+    </w:p>
+    <w:p>
+      <w:pPr>
+        <w:ind w:left="280"/>
+        <w:rPr>
+          <w:rFonts w:ascii="Courier New" w:hAnsi="Courier New" w:cs="Courier New"/>
+        </w:rPr>
+      </w:pPr>
+    </w:p>
+    <w:p>
+      <w:pPr>
+        <w:ind w:left="280"/>
+        <w:rPr>
+          <w:rFonts w:ascii="Courier New" w:hAnsi="Courier New" w:cs="Courier New"/>
+        </w:rPr>
+      </w:pPr>
+      <w:r>
+        <w:rPr>
+          <w:rFonts w:ascii="Courier New" w:hAnsi="Courier New" w:cs="Courier New"/>
+        </w:rPr>
+        <w:t xml:space="preserve">24) TECAN robot wash step; </w:t>
+      </w:r>
+    </w:p>
+    <w:p>
+      <w:pPr>
+        <w:ind w:left="280"/>
+        <w:rPr>
+          <w:rFonts w:ascii="Courier New" w:hAnsi="Courier New" w:cs="Courier New"/>
+        </w:rPr>
+      </w:pPr>
+    </w:p>
+    <w:p>
+      <w:pPr>
+        <w:ind w:left="280"/>
+        <w:rPr>
+          <w:rFonts w:ascii="Courier New" w:hAnsi="Courier New" w:cs="Courier New"/>
+        </w:rPr>
+      </w:pPr>
+      <w:r>
+        <w:rPr>
+          <w:rFonts w:ascii="Courier New" w:hAnsi="Courier New" w:cs="Courier New"/>
+        </w:rPr>
+        <w:t xml:space="preserve">25) Aspirate on source setup plate1 onto destination 96 well microplate 1 with volume of 2.0 liters; </w:t>
+      </w:r>
+    </w:p>
+    <w:p>
+      <w:pPr>
+        <w:ind w:left="280"/>
+        <w:rPr>
+          <w:rFonts w:ascii="Courier New" w:hAnsi="Courier New" w:cs="Courier New"/>
+        </w:rPr>
+      </w:pPr>
+    </w:p>
+    <w:p>
+      <w:pPr>
+        <w:ind w:left="280"/>
+        <w:rPr>
+          <w:rFonts w:ascii="Courier New" w:hAnsi="Courier New" w:cs="Courier New"/>
+        </w:rPr>
+      </w:pPr>
+      <w:r>
+        <w:rPr>
+          <w:rFonts w:ascii="Courier New" w:hAnsi="Courier New" w:cs="Courier New"/>
+        </w:rPr>
+        <w:t xml:space="preserve">26) Dispense on output plate1 onto destination 96 well microplate 3 with volume of 2.0 liters; </w:t>
+      </w:r>
+    </w:p>
+    <w:p>
+      <w:pPr>
+        <w:ind w:left="280"/>
+        <w:rPr>
+          <w:rFonts w:ascii="Courier New" w:hAnsi="Courier New" w:cs="Courier New"/>
+        </w:rPr>
+      </w:pPr>
+    </w:p>
+    <w:p>
+      <w:pPr>
+        <w:ind w:left="280"/>
+        <w:rPr>
+          <w:rFonts w:ascii="Courier New" w:hAnsi="Courier New" w:cs="Courier New"/>
+        </w:rPr>
+      </w:pPr>
+      <w:r>
+        <w:rPr>
+          <w:rFonts w:ascii="Courier New" w:hAnsi="Courier New" w:cs="Courier New"/>
+        </w:rPr>
+        <w:t xml:space="preserve">27) TECAN robot wash step; </w:t>
+      </w:r>
+    </w:p>
+    <w:p>
+      <w:pPr>
+        <w:ind w:left="280"/>
+        <w:rPr>
+          <w:rFonts w:ascii="Courier New" w:hAnsi="Courier New" w:cs="Courier New"/>
+        </w:rPr>
+      </w:pPr>
+    </w:p>
+    <w:p>
+      <w:pPr>
+        <w:ind w:left="280"/>
+        <w:rPr>
+          <w:rFonts w:ascii="Courier New" w:hAnsi="Courier New" w:cs="Courier New"/>
+        </w:rPr>
+      </w:pPr>
+      <w:r>
+        <w:rPr>
+          <w:rFonts w:ascii="Courier New" w:hAnsi="Courier New" w:cs="Courier New"/>
+        </w:rPr>
+        <w:t>28) Aspirate on source setup</w:t>
+      </w:r>
+      <w:r>
+        <w:rPr>
+          <w:rFonts w:ascii="Courier New" w:hAnsi="Courier New" w:cs="Courier New"/>
+        </w:rPr>
+        <w:t xml:space="preserve"> plate1 onto destination 96 well microplate 9 with volume of 2.0 liters; </w:t>
+      </w:r>
+    </w:p>
+    <w:p>
+      <w:pPr>
+        <w:ind w:left="280"/>
+        <w:rPr>
+          <w:rFonts w:ascii="Courier New" w:hAnsi="Courier New" w:cs="Courier New"/>
+        </w:rPr>
+      </w:pPr>
+    </w:p>
+    <w:p>
+      <w:pPr>
+        <w:ind w:left="280"/>
+        <w:rPr>
+          <w:rFonts w:ascii="Courier New" w:hAnsi="Courier New" w:cs="Courier New"/>
+        </w:rPr>
+      </w:pPr>
+      <w:r>
+        <w:rPr>
+          <w:rFonts w:ascii="Courier New" w:hAnsi="Courier New" w:cs="Courier New"/>
+        </w:rPr>
+        <w:t xml:space="preserve">29) Dispense on </w:t>
+      </w:r>
+      <w:r>
+        <w:rPr>
+          <w:rFonts w:ascii="Courier New" w:hAnsi="Courier New" w:cs="Courier New"/>
+        </w:rPr>
+        <w:t xml:space="preserve">output plate1 onto destination 96 well microplate 3 with volume of 2.0 liters; </w:t>
+      </w:r>
+    </w:p>
+    <w:p>
+      <w:pPr>
+        <w:ind w:left="280"/>
+        <w:rPr>
+          <w:rFonts w:ascii="Courier New" w:hAnsi="Courier New" w:cs="Courier New"/>
+        </w:rPr>
+      </w:pPr>
+    </w:p>
+    <w:p>
+      <w:pPr>
+        <w:ind w:left="280"/>
+        <w:rPr>
+          <w:rFonts w:ascii="Courier New" w:hAnsi="Courier New" w:cs="Courier New"/>
+        </w:rPr>
+      </w:pPr>
+      <w:r>
+        <w:rPr>
+          <w:rFonts w:ascii="Courier New" w:hAnsi="Courier New" w:cs="Courier New"/>
+        </w:rPr>
+        <w:t xml:space="preserve">30) TECAN robot wash step; </w:t>
+      </w:r>
+    </w:p>
+    <w:p>
+      <w:pPr>
+        <w:ind w:left="280"/>
+        <w:rPr>
+          <w:rFonts w:ascii="Courier New" w:hAnsi="Courier New" w:cs="Courier New"/>
+        </w:rPr>
+      </w:pPr>
+    </w:p>
+    <w:p>
+      <w:pPr>
+        <w:ind w:left="280"/>
+        <w:rPr>
+          <w:rFonts w:ascii="Courier New" w:hAnsi="Courier New" w:cs="Courier New"/>
+        </w:rPr>
+      </w:pPr>
+      <w:r>
+        <w:rPr>
+          <w:rFonts w:ascii="Courier New" w:hAnsi="Courier New" w:cs="Courier New"/>
+        </w:rPr>
+        <w:t xml:space="preserve">31) </w:t>
+      </w:r>
+      <w:r>
+        <w:rPr>
+          <w:rFonts w:ascii="Courier New" w:hAnsi="Courier New" w:cs="Courier New"/>
+        </w:rPr>
+        <w:t xml:space="preserve">Aspirate on source setup plate1 onto destination 96 well microplate 14 with volume of 2.0 liters; </w:t>
+      </w:r>
+    </w:p>
+    <w:p>
+      <w:pPr>
+        <w:ind w:left="280"/>
+        <w:rPr>
+          <w:rFonts w:ascii="Courier New" w:hAnsi="Courier New" w:cs="Courier New"/>
+        </w:rPr>
+      </w:pPr>
+    </w:p>
+    <w:p>
+      <w:pPr>
+        <w:ind w:left="280"/>
+        <w:rPr>
+          <w:rFonts w:ascii="Courier New" w:hAnsi="Courier New" w:cs="Courier New"/>
+        </w:rPr>
+      </w:pPr>
+      <w:r>
+        <w:rPr>
+          <w:rFonts w:ascii="Courier New" w:hAnsi="Courier New" w:cs="Courier New"/>
+        </w:rPr>
+        <w:t xml:space="preserve">32) Dispense on output plate1 onto destination 96 well microplate 3 with volume of 2.0 liters; </w:t>
+      </w:r>
+    </w:p>
+    <w:p>
+      <w:pPr>
+        <w:ind w:left="280"/>
+        <w:rPr>
+          <w:rFonts w:ascii="Courier New" w:hAnsi="Courier New" w:cs="Courier New"/>
+        </w:rPr>
+      </w:pPr>
+    </w:p>
+    <w:p>
+      <w:pPr>
+        <w:ind w:left="280"/>
+        <w:rPr>
+          <w:rFonts w:ascii="Courier New" w:hAnsi="Courier New" w:cs="Courier New"/>
+        </w:rPr>
+      </w:pPr>
+      <w:r>
+        <w:rPr>
+          <w:rFonts w:ascii="Courier New" w:hAnsi="Courier New" w:cs="Courier New"/>
+        </w:rPr>
+        <w:t xml:space="preserve">33) TECAN robot wash step; </w:t>
+      </w:r>
+    </w:p>
+    <w:p>
+      <w:pPr>
+        <w:ind w:left="280"/>
+        <w:rPr>
+          <w:rFonts w:ascii="Courier New" w:hAnsi="Courier New" w:cs="Courier New"/>
+        </w:rPr>
+      </w:pPr>
+    </w:p>
+    <w:p>
+      <w:pPr>
+        <w:ind w:left="280"/>
+        <w:rPr>
+          <w:rFonts w:ascii="Courier New" w:hAnsi="Courier New" w:cs="Courier New"/>
+        </w:rPr>
+      </w:pPr>
+      <w:r>
+        <w:rPr>
+          <w:rFonts w:ascii="Courier New" w:hAnsi="Courier New" w:cs="Courier New"/>
+        </w:rPr>
+        <w:t xml:space="preserve">34) Aspirate on source setup plate1 onto destination 96 well microplate 16 with volume of 2.0 liters; </w:t>
+      </w:r>
+    </w:p>
+    <w:p>
+      <w:pPr>
+        <w:ind w:left="280"/>
+        <w:rPr>
+          <w:rFonts w:ascii="Courier New" w:hAnsi="Courier New" w:cs="Courier New"/>
+        </w:rPr>
+      </w:pPr>
+    </w:p>
+    <w:p>
+      <w:pPr>
+        <w:ind w:left="280"/>
+        <w:rPr>
+          <w:rFonts w:ascii="Courier New" w:hAnsi="Courier New" w:cs="Courier New"/>
+        </w:rPr>
+      </w:pPr>
+      <w:r>
+        <w:rPr>
+          <w:rFonts w:ascii="Courier New" w:hAnsi="Courier New" w:cs="Courier New"/>
+        </w:rPr>
+        <w:t xml:space="preserve">35) Dispense on output plate1 onto destination 96 well microplate 3 with volume of 2.0 liters; </w:t>
+      </w:r>
+    </w:p>
+    <w:p>
+      <w:pPr>
+        <w:ind w:left="280"/>
+        <w:rPr>
+          <w:rFonts w:ascii="Courier New" w:hAnsi="Courier New" w:cs="Courier New"/>
+        </w:rPr>
+      </w:pPr>
+    </w:p>
+    <w:p>
+      <w:pPr>
+        <w:ind w:left="280"/>
+        <w:rPr>
+          <w:rFonts w:ascii="Courier New" w:hAnsi="Courier New" w:cs="Courier New"/>
+        </w:rPr>
+      </w:pPr>
+      <w:r>
+        <w:rPr>
+          <w:rFonts w:ascii="Courier New" w:hAnsi="Courier New" w:cs="Courier New"/>
+        </w:rPr>
+        <w:t xml:space="preserve">36) TECAN robot wash step; </w:t>
+      </w:r>
+    </w:p>
+    <w:p>
+      <w:pPr>
+        <w:ind w:left="280"/>
+        <w:rPr>
+          <w:rFonts w:ascii="Courier New" w:hAnsi="Courier New" w:cs="Courier New"/>
+        </w:rPr>
+      </w:pPr>
+    </w:p>
+    <w:p>
+      <w:pPr>
+        <w:ind w:left="280"/>
+        <w:rPr>
+          <w:rFonts w:ascii="Courier New" w:hAnsi="Courier New" w:cs="Courier New"/>
+        </w:rPr>
+      </w:pPr>
+      <w:r>
+        <w:rPr>
+          <w:rFonts w:ascii="Courier New" w:hAnsi="Courier New" w:cs="Courier New"/>
+        </w:rPr>
+        <w:t xml:space="preserve">37) (reservoir ignore command); </w:t>
+      </w:r>
+    </w:p>
+    <w:p>
+      <w:pPr>
+        <w:ind w:left="280"/>
+        <w:rPr>
+          <w:rFonts w:ascii="Courier New" w:hAnsi="Courier New" w:cs="Courier New"/>
+        </w:rPr>
+      </w:pPr>
+    </w:p>
+    <w:p>
+      <w:pPr>
+        <w:ind w:left="280"/>
+        <w:rPr>
+          <w:rFonts w:ascii="Courier New" w:hAnsi="Courier New" w:cs="Courier New"/>
+        </w:rPr>
+      </w:pPr>
+      <w:r>
+        <w:rPr>
+          <w:rFonts w:ascii="Courier New" w:hAnsi="Courier New" w:cs="Courier New"/>
+        </w:rPr>
+        <w:t xml:space="preserve">38) </w:t>
+      </w:r>
+      <w:r>
+        <w:rPr>
+          <w:rFonts w:ascii="Courier New" w:hAnsi="Courier New" w:cs="Courier New"/>
+        </w:rPr>
+        <w:t xml:space="preserve">Dispense on output plate1 onto destination 96 well microplate 3 with volume of 4.0 liters; </w:t>
+      </w:r>
+    </w:p>
+    <w:p>
+      <w:pPr>
+        <w:ind w:left="280"/>
+        <w:rPr>
+          <w:rFonts w:ascii="Courier New" w:hAnsi="Courier New" w:cs="Courier New"/>
+        </w:rPr>
+      </w:pPr>
+    </w:p>
+    <w:p>
+      <w:pPr>
+        <w:ind w:left="280"/>
+        <w:rPr>
+          <w:rFonts w:ascii="Courier New" w:hAnsi="Courier New" w:cs="Courier New"/>
+        </w:rPr>
+      </w:pPr>
+      <w:r>
+        <w:rPr>
+          <w:rFonts w:ascii="Courier New" w:hAnsi="Courier New" w:cs="Courier New"/>
+        </w:rPr>
+        <w:t xml:space="preserve">39) TECAN robot wash step; </w:t>
+      </w:r>
+    </w:p>
+    <w:p>
+      <w:pPr>
+        <w:ind w:left="280"/>
+        <w:rPr>
+          <w:rFonts w:ascii="Courier New" w:hAnsi="Courier New" w:cs="Courier New"/>
+        </w:rPr>
+      </w:pPr>
+    </w:p>
+    <w:p>
+      <w:pPr>
+        <w:ind w:left="280"/>
+        <w:rPr>
+          <w:rFonts w:ascii="Courier New" w:hAnsi="Courier New" w:cs="Courier New"/>
+        </w:rPr>
+      </w:pPr>
+      <w:r>
+        <w:rPr>
+          <w:rFonts w:ascii="Courier New" w:hAnsi="Courier New" w:cs="Courier New"/>
+        </w:rPr>
+        <w:t xml:space="preserve">40) </w:t>
+      </w:r>
+      <w:r>
+        <w:rPr>
+          <w:rFonts w:ascii="Courier New" w:hAnsi="Courier New" w:cs="Courier New"/>
+        </w:rPr>
+        <w:t>Aspirate on source setup plate1 onto destination 96 well</w:t>
+      </w:r>
+    </w:p>
+    <w:p>
+      <w:pPr>
+        <w:ind w:left="280"/>
+        <w:rPr>
+          <w:rFonts w:ascii="Courier New" w:hAnsi="Courier New" w:cs="Courier New"/>
+        </w:rPr>
+      </w:pPr>
+      <w:r>
+        <w:rPr>
+          <w:rFonts w:ascii="Courier New" w:hAnsi="Courier New" w:cs="Courier New"/>
+        </w:rPr>
+        <w:t xml:space="preserve">microplate 20 with volume of 2.0 liters; </w:t>
+      </w:r>
+    </w:p>
+    <w:p>
+      <w:pPr>
+        <w:ind w:left="280"/>
+        <w:rPr>
+          <w:rFonts w:ascii="Courier New" w:hAnsi="Courier New" w:cs="Courier New"/>
+        </w:rPr>
+      </w:pPr>
+    </w:p>
+    <w:p>
+      <w:pPr>
+        <w:ind w:left="280"/>
+        <w:rPr>
+          <w:rFonts w:ascii="Courier New" w:hAnsi="Courier New" w:cs="Courier New"/>
+        </w:rPr>
+      </w:pPr>
+      <w:r>
+        <w:rPr>
+          <w:rFonts w:ascii="Courier New" w:hAnsi="Courier New" w:cs="Courier New"/>
+        </w:rPr>
+        <w:t xml:space="preserve">41) </w:t>
+      </w:r>
+      <w:r>
+        <w:rPr>
+          <w:rFonts w:ascii="Courier New" w:hAnsi="Courier New" w:cs="Courier New"/>
+        </w:rPr>
         <w:t xml:space="preserve">Dispense on output plate1 onto destination 96 well </w:t>
       </w:r>
-      <w:proofErr w:type="spellStart"/>
-      <w:r>
-        <w:rPr>
-          <w:rFonts w:ascii="Courier New" w:hAnsi="Courier New" w:cs="Courier New"/>
-        </w:rPr>
-        <w:t>microplate</w:t>
-      </w:r>
-      <w:proofErr w:type="spellEnd"/>
-      <w:r>
-        <w:rPr>
-          <w:rFonts w:ascii="Courier New" w:hAnsi="Courier New" w:cs="Courier New"/>
-        </w:rPr>
-        <w:t xml:space="preserve"> 1 with volume of 4.0 liters; </w:t>
-      </w:r>
-    </w:p>
-    <w:p>
-      <w:pPr>
-        <w:ind w:left="280"/>
-        <w:rPr>
-          <w:rFonts w:ascii="Courier New" w:hAnsi="Courier New" w:cs="Courier New"/>
-        </w:rPr>
-      </w:pPr>
-    </w:p>
-    <w:p>
-      <w:pPr>
-        <w:ind w:left="280"/>
-        <w:rPr>
-          <w:rFonts w:ascii="Courier New" w:hAnsi="Courier New" w:cs="Courier New"/>
-        </w:rPr>
-      </w:pPr>
-      <w:r>
-        <w:rPr>
-          <w:rFonts w:ascii="Courier New" w:hAnsi="Courier New" w:cs="Courier New"/>
-        </w:rPr>
-        <w:t xml:space="preserve">21) TECAN robot wash step; </w:t>
-      </w:r>
+    </w:p>
+    <w:p>
+      <w:pPr>
+        <w:ind w:left="280"/>
+        <w:rPr>
+          <w:rFonts w:ascii="Courier New" w:hAnsi="Courier New" w:cs="Courier New"/>
+        </w:rPr>
+      </w:pPr>
+      <w:r>
+        <w:rPr>
+          <w:rFonts w:ascii="Courier New" w:hAnsi="Courier New" w:cs="Courier New"/>
+        </w:rPr>
+        <w:t xml:space="preserve">microplate 4 with volume of 2.0 liters; </w:t>
+      </w:r>
+    </w:p>
+    <w:p>
+      <w:pPr>
+        <w:ind w:left="280"/>
+        <w:rPr>
+          <w:rFonts w:ascii="Courier New" w:hAnsi="Courier New" w:cs="Courier New"/>
+        </w:rPr>
+      </w:pPr>
+    </w:p>
+    <w:p>
+      <w:pPr>
+        <w:ind w:left="280"/>
+        <w:rPr>
+          <w:rFonts w:ascii="Courier New" w:hAnsi="Courier New" w:cs="Courier New"/>
+        </w:rPr>
+      </w:pPr>
+      <w:r>
+        <w:rPr>
+          <w:rFonts w:ascii="Courier New" w:hAnsi="Courier New" w:cs="Courier New"/>
+        </w:rPr>
+        <w:t xml:space="preserve">42) </w:t>
+      </w:r>
+      <w:r>
+        <w:rPr>
+          <w:rFonts w:ascii="Courier New" w:hAnsi="Courier New" w:cs="Courier New"/>
+        </w:rPr>
+        <w:t xml:space="preserve">TECAN robot wash step; </w:t>
+      </w:r>
+    </w:p>
+    <w:p>
+      <w:pPr>
+        <w:ind w:left="280"/>
+        <w:rPr>
+          <w:rFonts w:ascii="Courier New" w:hAnsi="Courier New" w:cs="Courier New"/>
+        </w:rPr>
+      </w:pPr>
+    </w:p>
+    <w:p>
+      <w:pPr>
+        <w:ind w:left="280"/>
+        <w:rPr>
+          <w:rFonts w:ascii="Courier New" w:hAnsi="Courier New" w:cs="Courier New"/>
+        </w:rPr>
+      </w:pPr>
+      <w:r>
+        <w:rPr>
+          <w:rFonts w:ascii="Courier New" w:hAnsi="Courier New" w:cs="Courier New"/>
+        </w:rPr>
+        <w:t xml:space="preserve">43) </w:t>
+      </w:r>
+      <w:r>
+        <w:rPr>
+          <w:rFonts w:ascii="Courier New" w:hAnsi="Courier New" w:cs="Courier New"/>
+        </w:rPr>
+        <w:t>Aspirate on source setup plate1 onto destination 96 well</w:t>
+      </w:r>
+    </w:p>
+    <w:p>
+      <w:pPr>
+        <w:ind w:left="280"/>
+        <w:rPr>
+          <w:rFonts w:ascii="Courier New" w:hAnsi="Courier New" w:cs="Courier New"/>
+        </w:rPr>
+      </w:pPr>
+      <w:r>
+        <w:rPr>
+          <w:rFonts w:ascii="Courier New" w:hAnsi="Courier New" w:cs="Courier New"/>
+        </w:rPr>
+        <w:t xml:space="preserve">microplate 1 with volume of 2.0 liters; </w:t>
+      </w:r>
+    </w:p>
+    <w:p>
+      <w:pPr>
+        <w:ind w:left="280"/>
+        <w:rPr>
+          <w:rFonts w:ascii="Courier New" w:hAnsi="Courier New" w:cs="Courier New"/>
+        </w:rPr>
+      </w:pPr>
+    </w:p>
+    <w:p>
+      <w:pPr>
+        <w:ind w:left="280"/>
+        <w:rPr>
+          <w:rFonts w:ascii="Courier New" w:hAnsi="Courier New" w:cs="Courier New"/>
+        </w:rPr>
+      </w:pPr>
+      <w:r>
+        <w:rPr>
+          <w:rFonts w:ascii="Courier New" w:hAnsi="Courier New" w:cs="Courier New"/>
+        </w:rPr>
+        <w:t xml:space="preserve">44) Dispense on output plate1 onto destination 96 well </w:t>
+      </w:r>
+    </w:p>
+    <w:p>
+      <w:pPr>
+        <w:ind w:left="280"/>
+        <w:rPr>
+          <w:rFonts w:ascii="Courier New" w:hAnsi="Courier New" w:cs="Courier New"/>
+        </w:rPr>
+      </w:pPr>
+      <w:r>
+        <w:rPr>
+          <w:rFonts w:ascii="Courier New" w:hAnsi="Courier New" w:cs="Courier New"/>
+        </w:rPr>
+        <w:t xml:space="preserve">microplate 4 with volume of 2.0 liters; </w:t>
+      </w:r>
+    </w:p>
+    <w:p>
+      <w:pPr>
+        <w:ind w:left="280"/>
+        <w:rPr>
+          <w:rFonts w:ascii="Courier New" w:hAnsi="Courier New" w:cs="Courier New"/>
+        </w:rPr>
+      </w:pPr>
+    </w:p>
+    <w:p>
+      <w:pPr>
+        <w:ind w:left="280"/>
+        <w:rPr>
+          <w:rFonts w:ascii="Courier New" w:hAnsi="Courier New" w:cs="Courier New"/>
+        </w:rPr>
+      </w:pPr>
+      <w:r>
+        <w:rPr>
+          <w:rFonts w:ascii="Courier New" w:hAnsi="Courier New" w:cs="Courier New"/>
+        </w:rPr>
+        <w:t xml:space="preserve">45) TECAN robot wash step; </w:t>
+      </w:r>
+    </w:p>
+    <w:p>
+      <w:pPr>
+        <w:ind w:left="280"/>
+        <w:rPr>
+          <w:rFonts w:ascii="Courier New" w:hAnsi="Courier New" w:cs="Courier New"/>
+        </w:rPr>
+      </w:pPr>
+    </w:p>
+    <w:p>
+      <w:pPr>
+        <w:ind w:left="280"/>
+        <w:rPr>
+          <w:rFonts w:ascii="Courier New" w:hAnsi="Courier New" w:cs="Courier New"/>
+        </w:rPr>
+      </w:pPr>
+      <w:bookmarkStart w:id="0" w:name="_GoBack"/>
+      <w:bookmarkEnd w:id="0"/>
     </w:p>
     <w:p>
       <w:pPr>
@@ -2255,23 +2505,7 @@
                 <w:rFonts w:ascii="Courier New" w:hAnsi="Courier New" w:cs="Courier New"/>
                 <w:color w:val="0070C0"/>
               </w:rPr>
-              <w:t xml:space="preserve">Dispense volume in the destination </w:t>
-            </w:r>
-            <w:proofErr w:type="spellStart"/>
-            <w:r>
-              <w:rPr>
-                <w:rFonts w:ascii="Courier New" w:hAnsi="Courier New" w:cs="Courier New"/>
-                <w:color w:val="0070C0"/>
-              </w:rPr>
-              <w:t>labware</w:t>
-            </w:r>
-            <w:proofErr w:type="spellEnd"/>
-            <w:r>
-              <w:rPr>
-                <w:rFonts w:ascii="Courier New" w:hAnsi="Courier New" w:cs="Courier New"/>
-                <w:color w:val="0070C0"/>
-              </w:rPr>
-              <w:t xml:space="preserve"> in </w:t>
+              <w:t xml:space="preserve">Dispense volume in the destination labware in </w:t>
             </w:r>
             <w:r>
               <w:rPr>
@@ -2303,7 +2537,6 @@
                 <w:color w:val="0070C0"/>
               </w:rPr>
             </w:pPr>
-            <w:proofErr w:type="spellStart"/>
             <w:r>
               <w:rPr>
                 <w:rFonts w:ascii="Courier New" w:hAnsi="Courier New" w:cs="Courier New"/>
@@ -2311,7 +2544,6 @@
               </w:rPr>
               <w:t>LiquidClass</w:t>
             </w:r>
-            <w:proofErr w:type="spellEnd"/>
           </w:p>
         </w:tc>
         <w:tc>
@@ -2331,23 +2563,7 @@
                 <w:rFonts w:ascii="Courier New" w:hAnsi="Courier New" w:cs="Courier New"/>
                 <w:color w:val="0070C0"/>
               </w:rPr>
-              <w:t>Maximum 32 characters (</w:t>
-            </w:r>
-            <w:proofErr w:type="spellStart"/>
-            <w:r>
-              <w:rPr>
-                <w:rFonts w:ascii="Courier New" w:hAnsi="Courier New" w:cs="Courier New"/>
-                <w:color w:val="0070C0"/>
-              </w:rPr>
-              <w:t>varchar</w:t>
-            </w:r>
-            <w:proofErr w:type="spellEnd"/>
-            <w:r>
-              <w:rPr>
-                <w:rFonts w:ascii="Courier New" w:hAnsi="Courier New" w:cs="Courier New"/>
-                <w:color w:val="0070C0"/>
-              </w:rPr>
-              <w:t>)</w:t>
+              <w:t>Maximum 32 characters (varchar)</w:t>
             </w:r>
           </w:p>
         </w:tc>
@@ -2390,7 +2606,6 @@
                 <w:color w:val="0070C0"/>
               </w:rPr>
             </w:pPr>
-            <w:proofErr w:type="spellStart"/>
             <w:r>
               <w:rPr>
                 <w:rFonts w:ascii="Courier New" w:hAnsi="Courier New" w:cs="Courier New"/>
@@ -2398,7 +2613,6 @@
               </w:rPr>
               <w:t>NumOfDitiReuses</w:t>
             </w:r>
-            <w:proofErr w:type="spellEnd"/>
           </w:p>
         </w:tc>
         <w:tc>
@@ -2439,39 +2653,7 @@
                 <w:rFonts w:ascii="Courier New" w:hAnsi="Courier New" w:cs="Courier New"/>
                 <w:color w:val="0070C0"/>
               </w:rPr>
-              <w:t xml:space="preserve">Optional maximum number of </w:t>
-            </w:r>
-            <w:proofErr w:type="spellStart"/>
-            <w:r>
-              <w:rPr>
-                <w:rFonts w:ascii="Courier New" w:hAnsi="Courier New" w:cs="Courier New"/>
-                <w:color w:val="0070C0"/>
-              </w:rPr>
-              <w:t>DiTi</w:t>
-            </w:r>
-            <w:proofErr w:type="spellEnd"/>
-            <w:r>
-              <w:rPr>
-                <w:rFonts w:ascii="Courier New" w:hAnsi="Courier New" w:cs="Courier New"/>
-                <w:color w:val="0070C0"/>
-              </w:rPr>
-              <w:t xml:space="preserve"> reuses allowed (default 1 = no </w:t>
-            </w:r>
-            <w:proofErr w:type="spellStart"/>
-            <w:r>
-              <w:rPr>
-                <w:rFonts w:ascii="Courier New" w:hAnsi="Courier New" w:cs="Courier New"/>
-                <w:color w:val="0070C0"/>
-              </w:rPr>
-              <w:t>DiTi</w:t>
-            </w:r>
-            <w:proofErr w:type="spellEnd"/>
-            <w:r>
-              <w:rPr>
-                <w:rFonts w:ascii="Courier New" w:hAnsi="Courier New" w:cs="Courier New"/>
-                <w:color w:val="0070C0"/>
-              </w:rPr>
-              <w:t xml:space="preserve"> reuse)</w:t>
+              <w:t>Optional maximum number of DiTi reuses allowed (default 1 = no DiTi reuse)</w:t>
             </w:r>
           </w:p>
         </w:tc>
@@ -2489,7 +2671,6 @@
                 <w:color w:val="0070C0"/>
               </w:rPr>
             </w:pPr>
-            <w:proofErr w:type="spellStart"/>
             <w:r>
               <w:rPr>
                 <w:rFonts w:ascii="Courier New" w:hAnsi="Courier New" w:cs="Courier New"/>
@@ -2497,7 +2678,6 @@
               </w:rPr>
               <w:t>NumOfMultiDisp</w:t>
             </w:r>
-            <w:proofErr w:type="spellEnd"/>
           </w:p>
         </w:tc>
         <w:tc>
@@ -2660,23 +2840,7 @@
                 <w:rFonts w:ascii="Courier New" w:hAnsi="Courier New" w:cs="Courier New"/>
                 <w:color w:val="0070C0"/>
               </w:rPr>
-              <w:t>[</w:t>
-            </w:r>
-            <w:proofErr w:type="spellStart"/>
-            <w:r>
-              <w:rPr>
-                <w:rFonts w:ascii="Courier New" w:hAnsi="Courier New" w:cs="Courier New"/>
-                <w:color w:val="0070C0"/>
-              </w:rPr>
-              <w:t>ExcludeDestWell</w:t>
-            </w:r>
-            <w:proofErr w:type="spellEnd"/>
-            <w:r>
-              <w:rPr>
-                <w:rFonts w:ascii="Courier New" w:hAnsi="Courier New" w:cs="Courier New"/>
-                <w:color w:val="0070C0"/>
-              </w:rPr>
-              <w:t>]*]</w:t>
+              <w:t>[ExcludeDestWell]*]</w:t>
             </w:r>
           </w:p>
         </w:tc>
@@ -2718,23 +2882,7 @@
                 <w:rFonts w:ascii="Courier New" w:hAnsi="Courier New" w:cs="Courier New"/>
                 <w:color w:val="0070C0"/>
               </w:rPr>
-              <w:t xml:space="preserve">Optional list of wells in destination </w:t>
-            </w:r>
-            <w:proofErr w:type="spellStart"/>
-            <w:r>
-              <w:rPr>
-                <w:rFonts w:ascii="Courier New" w:hAnsi="Courier New" w:cs="Courier New"/>
-                <w:color w:val="0070C0"/>
-              </w:rPr>
-              <w:t>labware</w:t>
-            </w:r>
-            <w:proofErr w:type="spellEnd"/>
-            <w:r>
-              <w:rPr>
-                <w:rFonts w:ascii="Courier New" w:hAnsi="Courier New" w:cs="Courier New"/>
-                <w:color w:val="0070C0"/>
-              </w:rPr>
-              <w:t xml:space="preserve"> to be excluded from pipetting </w:t>
+              <w:t xml:space="preserve">Optional list of wells in destination labware to be excluded from pipetting </w:t>
             </w:r>
           </w:p>
         </w:tc>
@@ -2757,8 +2905,6 @@
           <w:color w:val="0070C0"/>
         </w:rPr>
       </w:pPr>
-      <w:bookmarkStart w:id="0" w:name="_GoBack"/>
-      <w:bookmarkEnd w:id="0"/>
     </w:p>
     <w:sectPr>
       <w:pgSz w:w="12240" w:h="15840"/>

</xml_diff>